<commit_message>
Update 1-20-2020 -SAE-Paper - CORRECTIONS.docx
</commit_message>
<xml_diff>
--- a/files/SAE/1-20-2020 -SAE-Paper - CORRECTIONS.docx
+++ b/files/SAE/1-20-2020 -SAE-Paper - CORRECTIONS.docx
@@ -95,8 +95,16 @@
         <w:rPr>
           <w:color w:val="FF0000"/>
         </w:rPr>
-        <w:t>ab in MyTechZone</w:t>
-      </w:r>
+        <w:t xml:space="preserve">ab in </w:t>
+      </w:r>
+      <w:proofErr w:type="spellStart"/>
+      <w:r>
+        <w:rPr>
+          <w:color w:val="FF0000"/>
+        </w:rPr>
+        <w:t>MyTechZone</w:t>
+      </w:r>
+      <w:proofErr w:type="spellEnd"/>
       <w:r>
         <w:t>)</w:t>
       </w:r>
@@ -184,8 +192,16 @@
         <w:rPr>
           <w:color w:val="FF0000"/>
         </w:rPr>
-        <w:t>ab in MyTechZone</w:t>
-      </w:r>
+        <w:t xml:space="preserve">ab in </w:t>
+      </w:r>
+      <w:proofErr w:type="spellStart"/>
+      <w:r>
+        <w:rPr>
+          <w:color w:val="FF0000"/>
+        </w:rPr>
+        <w:t>MyTechZone</w:t>
+      </w:r>
+      <w:proofErr w:type="spellEnd"/>
       <w:r>
         <w:t>)</w:t>
       </w:r>
@@ -999,27 +1015,14 @@
       <w:r>
         <w:t xml:space="preserve">Figure </w:t>
       </w:r>
-      <w:r>
-        <w:fldChar w:fldCharType="begin"/>
-      </w:r>
-      <w:r>
-        <w:instrText xml:space="preserve"> SEQ Figure \* ARABIC </w:instrText>
-      </w:r>
-      <w:r>
-        <w:fldChar w:fldCharType="separate"/>
-      </w:r>
-      <w:r>
-        <w:rPr>
-          <w:noProof/>
-        </w:rPr>
-        <w:t>1</w:t>
-      </w:r>
-      <w:r>
-        <w:rPr>
-          <w:noProof/>
-        </w:rPr>
-        <w:fldChar w:fldCharType="end"/>
-      </w:r>
+      <w:fldSimple w:instr=" SEQ Figure \* ARABIC ">
+        <w:r>
+          <w:rPr>
+            <w:noProof/>
+          </w:rPr>
+          <w:t>1</w:t>
+        </w:r>
+      </w:fldSimple>
       <w:bookmarkEnd w:id="0"/>
       <w:r>
         <w:t xml:space="preserve">. </w:t>
@@ -2756,27 +2759,14 @@
       <w:r>
         <w:t xml:space="preserve">Figure </w:t>
       </w:r>
-      <w:r>
-        <w:fldChar w:fldCharType="begin"/>
-      </w:r>
-      <w:r>
-        <w:instrText xml:space="preserve"> SEQ Figure \* ARABIC </w:instrText>
-      </w:r>
-      <w:r>
-        <w:fldChar w:fldCharType="separate"/>
-      </w:r>
-      <w:r>
-        <w:rPr>
-          <w:noProof/>
-        </w:rPr>
-        <w:t>2</w:t>
-      </w:r>
-      <w:r>
-        <w:rPr>
-          <w:noProof/>
-        </w:rPr>
-        <w:fldChar w:fldCharType="end"/>
-      </w:r>
+      <w:fldSimple w:instr=" SEQ Figure \* ARABIC ">
+        <w:r>
+          <w:rPr>
+            <w:noProof/>
+          </w:rPr>
+          <w:t>2</w:t>
+        </w:r>
+      </w:fldSimple>
       <w:bookmarkEnd w:id="2"/>
       <w:r>
         <w:t xml:space="preserve">. </w:t>
@@ -3716,7 +3706,39 @@
           <w:rFonts w:eastAsia="Calibri"/>
           <w:szCs w:val="18"/>
         </w:rPr>
-        <w:t>Researchers therefore generated mathematical relationships to identify the non-holonomic constraints which aligned with Frenet Serret formulation using discrete geospatial point data</w:t>
+        <w:t xml:space="preserve">Researchers therefore generated mathematical relationships to identify the non-holonomic constraints which aligned with </w:t>
+      </w:r>
+      <w:proofErr w:type="spellStart"/>
+      <w:r>
+        <w:rPr>
+          <w:rFonts w:eastAsia="Calibri"/>
+          <w:szCs w:val="18"/>
+        </w:rPr>
+        <w:t>Frenet</w:t>
+      </w:r>
+      <w:proofErr w:type="spellEnd"/>
+      <w:r>
+        <w:rPr>
+          <w:rFonts w:eastAsia="Calibri"/>
+          <w:szCs w:val="18"/>
+        </w:rPr>
+        <w:t xml:space="preserve"> </w:t>
+      </w:r>
+      <w:proofErr w:type="spellStart"/>
+      <w:r>
+        <w:rPr>
+          <w:rFonts w:eastAsia="Calibri"/>
+          <w:szCs w:val="18"/>
+        </w:rPr>
+        <w:t>Serret</w:t>
+      </w:r>
+      <w:proofErr w:type="spellEnd"/>
+      <w:r>
+        <w:rPr>
+          <w:rFonts w:eastAsia="Calibri"/>
+          <w:szCs w:val="18"/>
+        </w:rPr>
+        <w:t xml:space="preserve"> formulation using discrete geospatial point data</w:t>
       </w:r>
       <w:r>
         <w:rPr>
@@ -3816,13 +3838,23 @@
         </w:rPr>
         <w:t xml:space="preserve">The technique may be scaled with smaller or larger segmentation, leading to an optimized computational cost, </w:t>
       </w:r>
+      <w:proofErr w:type="gramStart"/>
       <w:r>
         <w:rPr>
           <w:rFonts w:eastAsia="Calibri"/>
           <w:i/>
           <w:szCs w:val="18"/>
         </w:rPr>
-        <w:t>O(n)</w:t>
+        <w:t>O(</w:t>
+      </w:r>
+      <w:proofErr w:type="gramEnd"/>
+      <w:r>
+        <w:rPr>
+          <w:rFonts w:eastAsia="Calibri"/>
+          <w:i/>
+          <w:szCs w:val="18"/>
+        </w:rPr>
+        <w:t>n)</w:t>
       </w:r>
       <w:r>
         <w:rPr>
@@ -4130,27 +4162,14 @@
       <w:r>
         <w:t xml:space="preserve">Figure </w:t>
       </w:r>
-      <w:r>
-        <w:fldChar w:fldCharType="begin"/>
-      </w:r>
-      <w:r>
-        <w:instrText xml:space="preserve"> SEQ Figure \* ARABIC </w:instrText>
-      </w:r>
-      <w:r>
-        <w:fldChar w:fldCharType="separate"/>
-      </w:r>
-      <w:r>
-        <w:rPr>
-          <w:noProof/>
-        </w:rPr>
-        <w:t>3</w:t>
-      </w:r>
-      <w:r>
-        <w:rPr>
-          <w:noProof/>
-        </w:rPr>
-        <w:fldChar w:fldCharType="end"/>
-      </w:r>
+      <w:fldSimple w:instr=" SEQ Figure \* ARABIC ">
+        <w:r>
+          <w:rPr>
+            <w:noProof/>
+          </w:rPr>
+          <w:t>3</w:t>
+        </w:r>
+      </w:fldSimple>
       <w:bookmarkEnd w:id="3"/>
       <w:r>
         <w:t xml:space="preserve">. </w:t>
@@ -4964,27 +4983,14 @@
       <w:r>
         <w:t xml:space="preserve">Figure </w:t>
       </w:r>
-      <w:r>
-        <w:fldChar w:fldCharType="begin"/>
-      </w:r>
-      <w:r>
-        <w:instrText xml:space="preserve"> SEQ Figure \* ARABIC </w:instrText>
-      </w:r>
-      <w:r>
-        <w:fldChar w:fldCharType="separate"/>
-      </w:r>
-      <w:r>
-        <w:rPr>
-          <w:noProof/>
-        </w:rPr>
-        <w:t>4</w:t>
-      </w:r>
-      <w:r>
-        <w:rPr>
-          <w:noProof/>
-        </w:rPr>
-        <w:fldChar w:fldCharType="end"/>
-      </w:r>
+      <w:fldSimple w:instr=" SEQ Figure \* ARABIC ">
+        <w:r>
+          <w:rPr>
+            <w:noProof/>
+          </w:rPr>
+          <w:t>4</w:t>
+        </w:r>
+      </w:fldSimple>
       <w:bookmarkEnd w:id="4"/>
       <w:r>
         <w:t>. First Unit Vector Direction on Triangle.</w:t>
@@ -5418,27 +5424,14 @@
       <w:r>
         <w:t xml:space="preserve">Figure </w:t>
       </w:r>
-      <w:r>
-        <w:fldChar w:fldCharType="begin"/>
-      </w:r>
-      <w:r>
-        <w:instrText xml:space="preserve"> SEQ Figure \* ARABIC </w:instrText>
-      </w:r>
-      <w:r>
-        <w:fldChar w:fldCharType="separate"/>
-      </w:r>
-      <w:r>
-        <w:rPr>
-          <w:noProof/>
-        </w:rPr>
-        <w:t>5</w:t>
-      </w:r>
-      <w:r>
-        <w:rPr>
-          <w:noProof/>
-        </w:rPr>
-        <w:fldChar w:fldCharType="end"/>
-      </w:r>
+      <w:fldSimple w:instr=" SEQ Figure \* ARABIC ">
+        <w:r>
+          <w:rPr>
+            <w:noProof/>
+          </w:rPr>
+          <w:t>5</w:t>
+        </w:r>
+      </w:fldSimple>
       <w:bookmarkEnd w:id="5"/>
       <w:r>
         <w:t xml:space="preserve">. </w:t>
@@ -6017,27 +6010,14 @@
       <w:r>
         <w:t xml:space="preserve">Figure </w:t>
       </w:r>
-      <w:r>
-        <w:fldChar w:fldCharType="begin"/>
-      </w:r>
-      <w:r>
-        <w:instrText xml:space="preserve"> SEQ Figure \* ARABIC </w:instrText>
-      </w:r>
-      <w:r>
-        <w:fldChar w:fldCharType="separate"/>
-      </w:r>
-      <w:r>
-        <w:rPr>
-          <w:noProof/>
-        </w:rPr>
-        <w:t>6</w:t>
-      </w:r>
-      <w:r>
-        <w:rPr>
-          <w:noProof/>
-        </w:rPr>
-        <w:fldChar w:fldCharType="end"/>
-      </w:r>
+      <w:fldSimple w:instr=" SEQ Figure \* ARABIC ">
+        <w:r>
+          <w:rPr>
+            <w:noProof/>
+          </w:rPr>
+          <w:t>6</w:t>
+        </w:r>
+      </w:fldSimple>
       <w:bookmarkEnd w:id="6"/>
       <w:r>
         <w:t>. Radius of Curvature obtained from Geometric Relationships.</w:t>
@@ -6140,14 +6120,7 @@
             <w:rFonts w:ascii="Cambria Math" w:eastAsia="Calibri" w:hAnsi="Cambria Math"/>
             <w:szCs w:val="18"/>
           </w:rPr>
-          <m:t xml:space="preserve"> </m:t>
-        </m:r>
-        <m:r>
-          <w:rPr>
-            <w:rFonts w:ascii="Cambria Math" w:eastAsia="Calibri" w:hAnsi="Cambria Math"/>
-            <w:szCs w:val="18"/>
-          </w:rPr>
-          <m:t>f</m:t>
+          <m:t xml:space="preserve"> f</m:t>
         </m:r>
       </m:oMath>
       <w:r>
@@ -8285,14 +8258,7 @@
             <w:rFonts w:ascii="Cambria Math" w:eastAsia="Calibri" w:hAnsi="Cambria Math"/>
             <w:szCs w:val="18"/>
           </w:rPr>
-          <m:t xml:space="preserve"> </m:t>
-        </m:r>
-        <m:r>
-          <w:rPr>
-            <w:rFonts w:ascii="Cambria Math" w:eastAsia="Calibri" w:hAnsi="Cambria Math"/>
-            <w:szCs w:val="18"/>
-          </w:rPr>
-          <m:t>κ=</m:t>
+          <m:t xml:space="preserve"> κ=</m:t>
         </m:r>
         <m:f>
           <m:fPr>
@@ -8779,27 +8745,14 @@
       <w:r>
         <w:t xml:space="preserve">Figure </w:t>
       </w:r>
-      <w:r>
-        <w:fldChar w:fldCharType="begin"/>
-      </w:r>
-      <w:r>
-        <w:instrText xml:space="preserve"> SEQ Figure \* ARABIC </w:instrText>
-      </w:r>
-      <w:r>
-        <w:fldChar w:fldCharType="separate"/>
-      </w:r>
-      <w:r>
-        <w:rPr>
-          <w:noProof/>
-        </w:rPr>
-        <w:t>7</w:t>
-      </w:r>
-      <w:r>
-        <w:rPr>
-          <w:noProof/>
-        </w:rPr>
-        <w:fldChar w:fldCharType="end"/>
-      </w:r>
+      <w:fldSimple w:instr=" SEQ Figure \* ARABIC ">
+        <w:r>
+          <w:rPr>
+            <w:noProof/>
+          </w:rPr>
+          <w:t>7</w:t>
+        </w:r>
+      </w:fldSimple>
       <w:bookmarkEnd w:id="7"/>
       <w:r>
         <w:t xml:space="preserve">. </w:t>
@@ -9852,27 +9805,14 @@
       <w:r>
         <w:t xml:space="preserve">Figure </w:t>
       </w:r>
-      <w:r>
-        <w:fldChar w:fldCharType="begin"/>
-      </w:r>
-      <w:r>
-        <w:instrText xml:space="preserve"> SEQ Figure \* ARABIC </w:instrText>
-      </w:r>
-      <w:r>
-        <w:fldChar w:fldCharType="separate"/>
-      </w:r>
-      <w:r>
-        <w:rPr>
-          <w:noProof/>
-        </w:rPr>
-        <w:t>8</w:t>
-      </w:r>
-      <w:r>
-        <w:rPr>
-          <w:noProof/>
-        </w:rPr>
-        <w:fldChar w:fldCharType="end"/>
-      </w:r>
+      <w:fldSimple w:instr=" SEQ Figure \* ARABIC ">
+        <w:r>
+          <w:rPr>
+            <w:noProof/>
+          </w:rPr>
+          <w:t>8</w:t>
+        </w:r>
+      </w:fldSimple>
       <w:bookmarkEnd w:id="8"/>
       <w:r>
         <w:t xml:space="preserve">. </w:t>
@@ -10007,27 +9947,14 @@
       <w:r>
         <w:t xml:space="preserve">Figure </w:t>
       </w:r>
-      <w:r>
-        <w:fldChar w:fldCharType="begin"/>
-      </w:r>
-      <w:r>
-        <w:instrText xml:space="preserve"> SEQ Figure \* ARABIC </w:instrText>
-      </w:r>
-      <w:r>
-        <w:fldChar w:fldCharType="separate"/>
-      </w:r>
-      <w:r>
-        <w:rPr>
-          <w:noProof/>
-        </w:rPr>
-        <w:t>9</w:t>
-      </w:r>
-      <w:r>
-        <w:rPr>
-          <w:noProof/>
-        </w:rPr>
-        <w:fldChar w:fldCharType="end"/>
-      </w:r>
+      <w:fldSimple w:instr=" SEQ Figure \* ARABIC ">
+        <w:r>
+          <w:rPr>
+            <w:noProof/>
+          </w:rPr>
+          <w:t>9</w:t>
+        </w:r>
+      </w:fldSimple>
       <w:bookmarkEnd w:id="10"/>
       <w:r>
         <w:t>. Road</w:t>
@@ -10054,7 +9981,21 @@
         <w:rPr>
           <w:rFonts w:eastAsia="Calibri"/>
         </w:rPr>
-        <w:t>With the use of different technologies such as Aerial Photography, LIDAR scanning, GPS collection, or Road Surveying, it is possible to obtain a geospatial map of roadway centerlines or roadway lane edges (or limits of travelway for rural, unmarked roads). This data may be processed to identify the instantaneous curvature</w:t>
+        <w:t xml:space="preserve">With the use of different technologies such as Aerial Photography, LIDAR scanning, GPS collection, or Road Surveying, it is possible to obtain a geospatial map of roadway centerlines or roadway lane edges (or limits of </w:t>
+      </w:r>
+      <w:proofErr w:type="spellStart"/>
+      <w:r>
+        <w:rPr>
+          <w:rFonts w:eastAsia="Calibri"/>
+        </w:rPr>
+        <w:t>travelway</w:t>
+      </w:r>
+      <w:proofErr w:type="spellEnd"/>
+      <w:r>
+        <w:rPr>
+          <w:rFonts w:eastAsia="Calibri"/>
+        </w:rPr>
+        <w:t xml:space="preserve"> for rural, unmarked roads). This data may be processed to identify the instantaneous curvature</w:t>
       </w:r>
       <w:r>
         <w:rPr>
@@ -10223,27 +10164,14 @@
       <w:r>
         <w:t xml:space="preserve">Figure </w:t>
       </w:r>
-      <w:r>
-        <w:fldChar w:fldCharType="begin"/>
-      </w:r>
-      <w:r>
-        <w:instrText xml:space="preserve"> SEQ Figure \* ARABIC </w:instrText>
-      </w:r>
-      <w:r>
-        <w:fldChar w:fldCharType="separate"/>
-      </w:r>
-      <w:r>
-        <w:rPr>
-          <w:noProof/>
-        </w:rPr>
-        <w:t>10</w:t>
-      </w:r>
-      <w:r>
-        <w:rPr>
-          <w:noProof/>
-        </w:rPr>
-        <w:fldChar w:fldCharType="end"/>
-      </w:r>
+      <w:fldSimple w:instr=" SEQ Figure \* ARABIC ">
+        <w:r>
+          <w:rPr>
+            <w:noProof/>
+          </w:rPr>
+          <w:t>10</w:t>
+        </w:r>
+      </w:fldSimple>
       <w:bookmarkEnd w:id="11"/>
       <w:r>
         <w:t>. Road Curvature Decomposition Example</w:t>
@@ -10620,27 +10548,14 @@
       <w:r>
         <w:t xml:space="preserve">Figure </w:t>
       </w:r>
-      <w:r>
-        <w:fldChar w:fldCharType="begin"/>
-      </w:r>
-      <w:r>
-        <w:instrText xml:space="preserve"> SEQ Figure \* ARABIC </w:instrText>
-      </w:r>
-      <w:r>
-        <w:fldChar w:fldCharType="separate"/>
-      </w:r>
-      <w:r>
-        <w:rPr>
-          <w:noProof/>
-        </w:rPr>
-        <w:t>11</w:t>
-      </w:r>
-      <w:r>
-        <w:rPr>
-          <w:noProof/>
-        </w:rPr>
-        <w:fldChar w:fldCharType="end"/>
-      </w:r>
+      <w:fldSimple w:instr=" SEQ Figure \* ARABIC ">
+        <w:r>
+          <w:rPr>
+            <w:noProof/>
+          </w:rPr>
+          <w:t>11</w:t>
+        </w:r>
+      </w:fldSimple>
       <w:bookmarkEnd w:id="12"/>
       <w:r>
         <w:t xml:space="preserve">. Finely-Discretized </w:t>
@@ -10965,27 +10880,14 @@
       <w:r>
         <w:t xml:space="preserve">Figure </w:t>
       </w:r>
-      <w:r>
-        <w:fldChar w:fldCharType="begin"/>
-      </w:r>
-      <w:r>
-        <w:instrText xml:space="preserve"> SEQ Figure \* ARABIC </w:instrText>
-      </w:r>
-      <w:r>
-        <w:fldChar w:fldCharType="separate"/>
-      </w:r>
-      <w:r>
-        <w:rPr>
-          <w:noProof/>
-        </w:rPr>
-        <w:t>12</w:t>
-      </w:r>
-      <w:r>
-        <w:rPr>
-          <w:noProof/>
-        </w:rPr>
-        <w:fldChar w:fldCharType="end"/>
-      </w:r>
+      <w:fldSimple w:instr=" SEQ Figure \* ARABIC ">
+        <w:r>
+          <w:rPr>
+            <w:noProof/>
+          </w:rPr>
+          <w:t>12</w:t>
+        </w:r>
+      </w:fldSimple>
       <w:bookmarkEnd w:id="13"/>
       <w:r>
         <w:t xml:space="preserve">. </w:t>
@@ -11075,27 +10977,14 @@
       <w:r>
         <w:t xml:space="preserve">Figure </w:t>
       </w:r>
-      <w:r>
-        <w:fldChar w:fldCharType="begin"/>
-      </w:r>
-      <w:r>
-        <w:instrText xml:space="preserve"> SEQ Figure \* ARABIC </w:instrText>
-      </w:r>
-      <w:r>
-        <w:fldChar w:fldCharType="separate"/>
-      </w:r>
-      <w:r>
-        <w:rPr>
-          <w:noProof/>
-        </w:rPr>
-        <w:t>13</w:t>
-      </w:r>
-      <w:r>
-        <w:rPr>
-          <w:noProof/>
-        </w:rPr>
-        <w:fldChar w:fldCharType="end"/>
-      </w:r>
+      <w:fldSimple w:instr=" SEQ Figure \* ARABIC ">
+        <w:r>
+          <w:rPr>
+            <w:noProof/>
+          </w:rPr>
+          <w:t>13</w:t>
+        </w:r>
+      </w:fldSimple>
       <w:bookmarkEnd w:id="14"/>
       <w:r>
         <w:t xml:space="preserve">. </w:t>
@@ -11189,27 +11078,14 @@
       <w:r>
         <w:t xml:space="preserve">Figure </w:t>
       </w:r>
-      <w:r>
-        <w:fldChar w:fldCharType="begin"/>
-      </w:r>
-      <w:r>
-        <w:instrText xml:space="preserve"> SEQ Figure \* ARABIC </w:instrText>
-      </w:r>
-      <w:r>
-        <w:fldChar w:fldCharType="separate"/>
-      </w:r>
-      <w:r>
-        <w:rPr>
-          <w:noProof/>
-        </w:rPr>
-        <w:t>14</w:t>
-      </w:r>
-      <w:r>
-        <w:rPr>
-          <w:noProof/>
-        </w:rPr>
-        <w:fldChar w:fldCharType="end"/>
-      </w:r>
+      <w:fldSimple w:instr=" SEQ Figure \* ARABIC ">
+        <w:r>
+          <w:rPr>
+            <w:noProof/>
+          </w:rPr>
+          <w:t>14</w:t>
+        </w:r>
+      </w:fldSimple>
       <w:bookmarkEnd w:id="15"/>
       <w:r>
         <w:t xml:space="preserve">. Finely-Discretized </w:t>
@@ -11571,34 +11447,24 @@
           <w:bCs/>
         </w:rPr>
       </w:pPr>
-      <w:bookmarkStart w:id="17" w:name="_Ref30424700"/>
-      <w:bookmarkStart w:id="18" w:name="_Ref30424706"/>
+      <w:bookmarkStart w:id="17" w:name="_Ref30424706"/>
+      <w:bookmarkStart w:id="18" w:name="_Ref30424700"/>
       <w:r>
         <w:t xml:space="preserve">Figure </w:t>
       </w:r>
-      <w:r>
-        <w:fldChar w:fldCharType="begin"/>
-      </w:r>
-      <w:r>
-        <w:instrText xml:space="preserve"> SEQ Figure \* ARABIC </w:instrText>
-      </w:r>
-      <w:r>
-        <w:fldChar w:fldCharType="separate"/>
-      </w:r>
-      <w:r>
-        <w:rPr>
-          <w:noProof/>
-        </w:rPr>
-        <w:t>15</w:t>
-      </w:r>
-      <w:r>
-        <w:fldChar w:fldCharType="end"/>
+      <w:fldSimple w:instr=" SEQ Figure \* ARABIC ">
+        <w:r>
+          <w:rPr>
+            <w:noProof/>
+          </w:rPr>
+          <w:t>15</w:t>
+        </w:r>
+      </w:fldSimple>
+      <w:bookmarkEnd w:id="17"/>
+      <w:r>
+        <w:t>. Google Earth: I-80 Road Example</w:t>
       </w:r>
       <w:bookmarkEnd w:id="18"/>
-      <w:r>
-        <w:t>. Google Earth: I-80 Road Example</w:t>
-      </w:r>
-      <w:bookmarkEnd w:id="17"/>
     </w:p>
     <w:p>
       <w:pPr>
@@ -11679,27 +11545,14 @@
       <w:r>
         <w:t xml:space="preserve">Figure </w:t>
       </w:r>
-      <w:r>
-        <w:fldChar w:fldCharType="begin"/>
-      </w:r>
-      <w:r>
-        <w:instrText xml:space="preserve"> SEQ Figure \* ARABIC </w:instrText>
-      </w:r>
-      <w:r>
-        <w:fldChar w:fldCharType="separate"/>
-      </w:r>
-      <w:r>
-        <w:rPr>
-          <w:noProof/>
-        </w:rPr>
-        <w:t>16</w:t>
-      </w:r>
-      <w:r>
-        <w:rPr>
-          <w:noProof/>
-        </w:rPr>
-        <w:fldChar w:fldCharType="end"/>
-      </w:r>
+      <w:fldSimple w:instr=" SEQ Figure \* ARABIC ">
+        <w:r>
+          <w:rPr>
+            <w:noProof/>
+          </w:rPr>
+          <w:t>16</w:t>
+        </w:r>
+      </w:fldSimple>
       <w:bookmarkEnd w:id="19"/>
       <w:r>
         <w:t xml:space="preserve">. </w:t>
@@ -11708,8 +11561,13 @@
         <w:t>Google</w:t>
       </w:r>
       <w:r>
-        <w:t xml:space="preserve"> Earth Model: Road with Curvture</w:t>
-      </w:r>
+        <w:t xml:space="preserve"> Earth Model: Road with </w:t>
+      </w:r>
+      <w:proofErr w:type="spellStart"/>
+      <w:r>
+        <w:t>Curvture</w:t>
+      </w:r>
+      <w:proofErr w:type="spellEnd"/>
       <w:r>
         <w:t xml:space="preserve"> Vectors</w:t>
       </w:r>
@@ -11792,27 +11650,14 @@
       <w:r>
         <w:t xml:space="preserve">Figure </w:t>
       </w:r>
-      <w:r>
-        <w:fldChar w:fldCharType="begin"/>
-      </w:r>
-      <w:r>
-        <w:instrText xml:space="preserve"> SEQ Figure \* ARABIC </w:instrText>
-      </w:r>
-      <w:r>
-        <w:fldChar w:fldCharType="separate"/>
-      </w:r>
-      <w:r>
-        <w:rPr>
-          <w:noProof/>
-        </w:rPr>
-        <w:t>17</w:t>
-      </w:r>
-      <w:r>
-        <w:rPr>
-          <w:noProof/>
-        </w:rPr>
-        <w:fldChar w:fldCharType="end"/>
-      </w:r>
+      <w:fldSimple w:instr=" SEQ Figure \* ARABIC ">
+        <w:r>
+          <w:rPr>
+            <w:noProof/>
+          </w:rPr>
+          <w:t>17</w:t>
+        </w:r>
+      </w:fldSimple>
       <w:bookmarkEnd w:id="20"/>
       <w:r>
         <w:t xml:space="preserve">. </w:t>
@@ -11982,27 +11827,14 @@
       <w:r>
         <w:t xml:space="preserve">Figure </w:t>
       </w:r>
-      <w:r>
-        <w:fldChar w:fldCharType="begin"/>
-      </w:r>
-      <w:r>
-        <w:instrText xml:space="preserve"> SEQ Figure \* ARABIC </w:instrText>
-      </w:r>
-      <w:r>
-        <w:fldChar w:fldCharType="separate"/>
-      </w:r>
-      <w:r>
-        <w:rPr>
-          <w:noProof/>
-        </w:rPr>
-        <w:t>18</w:t>
-      </w:r>
-      <w:r>
-        <w:rPr>
-          <w:noProof/>
-        </w:rPr>
-        <w:fldChar w:fldCharType="end"/>
-      </w:r>
+      <w:fldSimple w:instr=" SEQ Figure \* ARABIC ">
+        <w:r>
+          <w:rPr>
+            <w:noProof/>
+          </w:rPr>
+          <w:t>18</w:t>
+        </w:r>
+      </w:fldSimple>
       <w:bookmarkEnd w:id="21"/>
       <w:r>
         <w:t xml:space="preserve">. </w:t>
@@ -12046,7 +11878,25 @@
           <w:bCs/>
           <w:szCs w:val="18"/>
         </w:rPr>
-        <w:t>, the resulting plot of estimated lane centerline matched the road profile with excellent accuracy. An overplot of the calculated road profile based on the MDC method is shown in</w:t>
+        <w:t xml:space="preserve">, the resulting plot of estimated lane centerline matched the road profile with excellent accuracy. An </w:t>
+      </w:r>
+      <w:proofErr w:type="spellStart"/>
+      <w:r>
+        <w:rPr>
+          <w:rFonts w:eastAsia="Calibri"/>
+          <w:bCs/>
+          <w:szCs w:val="18"/>
+        </w:rPr>
+        <w:t>overplot</w:t>
+      </w:r>
+      <w:proofErr w:type="spellEnd"/>
+      <w:r>
+        <w:rPr>
+          <w:rFonts w:eastAsia="Calibri"/>
+          <w:bCs/>
+          <w:szCs w:val="18"/>
+        </w:rPr>
+        <w:t xml:space="preserve"> of the calculated road profile based on the MDC method is shown in</w:t>
       </w:r>
       <w:r>
         <w:rPr>
@@ -12188,27 +12038,14 @@
       <w:r>
         <w:t xml:space="preserve">Figure </w:t>
       </w:r>
-      <w:r>
-        <w:fldChar w:fldCharType="begin"/>
-      </w:r>
-      <w:r>
-        <w:instrText xml:space="preserve"> SEQ Figure \* ARABIC </w:instrText>
-      </w:r>
-      <w:r>
-        <w:fldChar w:fldCharType="separate"/>
-      </w:r>
-      <w:r>
-        <w:rPr>
-          <w:noProof/>
-        </w:rPr>
-        <w:t>19</w:t>
-      </w:r>
-      <w:r>
-        <w:rPr>
-          <w:noProof/>
-        </w:rPr>
-        <w:fldChar w:fldCharType="end"/>
-      </w:r>
+      <w:fldSimple w:instr=" SEQ Figure \* ARABIC ">
+        <w:r>
+          <w:rPr>
+            <w:noProof/>
+          </w:rPr>
+          <w:t>19</w:t>
+        </w:r>
+      </w:fldSimple>
       <w:bookmarkEnd w:id="22"/>
       <w:r>
         <w:t xml:space="preserve">. </w:t>
@@ -12275,7 +12112,23 @@
           <w:bCs/>
           <w:szCs w:val="18"/>
         </w:rPr>
-        <w:t xml:space="preserve"> GPS data  collected </w:t>
+        <w:t xml:space="preserve"> GPS </w:t>
+      </w:r>
+      <w:proofErr w:type="gramStart"/>
+      <w:r>
+        <w:rPr>
+          <w:bCs/>
+          <w:szCs w:val="18"/>
+        </w:rPr>
+        <w:t>data  collected</w:t>
+      </w:r>
+      <w:proofErr w:type="gramEnd"/>
+      <w:r>
+        <w:rPr>
+          <w:bCs/>
+          <w:szCs w:val="18"/>
+        </w:rPr>
+        <w:t xml:space="preserve"> </w:t>
       </w:r>
       <w:r>
         <w:rPr>
@@ -12296,7 +12149,39 @@
           <w:bCs/>
           <w:szCs w:val="18"/>
         </w:rPr>
-        <w:t xml:space="preserve"> produced by Vericom Computers, Inc,</w:t>
+        <w:t xml:space="preserve"> produced by </w:t>
+      </w:r>
+      <w:proofErr w:type="spellStart"/>
+      <w:r>
+        <w:rPr>
+          <w:bCs/>
+          <w:szCs w:val="18"/>
+        </w:rPr>
+        <w:t>Vericom</w:t>
+      </w:r>
+      <w:proofErr w:type="spellEnd"/>
+      <w:r>
+        <w:rPr>
+          <w:bCs/>
+          <w:szCs w:val="18"/>
+        </w:rPr>
+        <w:t xml:space="preserve"> Computers, </w:t>
+      </w:r>
+      <w:proofErr w:type="spellStart"/>
+      <w:r>
+        <w:rPr>
+          <w:bCs/>
+          <w:szCs w:val="18"/>
+        </w:rPr>
+        <w:t>Inc</w:t>
+      </w:r>
+      <w:proofErr w:type="spellEnd"/>
+      <w:r>
+        <w:rPr>
+          <w:bCs/>
+          <w:szCs w:val="18"/>
+        </w:rPr>
+        <w:t>,</w:t>
       </w:r>
       <w:r>
         <w:rPr>
@@ -12668,27 +12553,14 @@
       <w:r>
         <w:t xml:space="preserve">Figure </w:t>
       </w:r>
-      <w:r>
-        <w:fldChar w:fldCharType="begin"/>
-      </w:r>
-      <w:r>
-        <w:instrText xml:space="preserve"> SEQ Figure \* ARABIC </w:instrText>
-      </w:r>
-      <w:r>
-        <w:fldChar w:fldCharType="separate"/>
-      </w:r>
-      <w:r>
-        <w:rPr>
-          <w:noProof/>
-        </w:rPr>
-        <w:t>20</w:t>
-      </w:r>
-      <w:r>
-        <w:rPr>
-          <w:noProof/>
-        </w:rPr>
-        <w:fldChar w:fldCharType="end"/>
-      </w:r>
+      <w:fldSimple w:instr=" SEQ Figure \* ARABIC ">
+        <w:r>
+          <w:rPr>
+            <w:noProof/>
+          </w:rPr>
+          <w:t>20</w:t>
+        </w:r>
+      </w:fldSimple>
       <w:bookmarkEnd w:id="23"/>
       <w:r>
         <w:t>. GPS</w:t>
@@ -12773,27 +12645,14 @@
       <w:r>
         <w:t xml:space="preserve">Figure </w:t>
       </w:r>
-      <w:r>
-        <w:fldChar w:fldCharType="begin"/>
-      </w:r>
-      <w:r>
-        <w:instrText xml:space="preserve"> SEQ Figure \* ARABIC </w:instrText>
-      </w:r>
-      <w:r>
-        <w:fldChar w:fldCharType="separate"/>
-      </w:r>
-      <w:r>
-        <w:rPr>
-          <w:noProof/>
-        </w:rPr>
-        <w:t>21</w:t>
-      </w:r>
-      <w:r>
-        <w:rPr>
-          <w:noProof/>
-        </w:rPr>
-        <w:fldChar w:fldCharType="end"/>
-      </w:r>
+      <w:fldSimple w:instr=" SEQ Figure \* ARABIC ">
+        <w:r>
+          <w:rPr>
+            <w:noProof/>
+          </w:rPr>
+          <w:t>21</w:t>
+        </w:r>
+      </w:fldSimple>
       <w:bookmarkEnd w:id="25"/>
       <w:r>
         <w:t>.</w:t>
@@ -12968,187 +12827,199 @@
       <w:r>
         <w:t xml:space="preserve">Figure </w:t>
       </w:r>
+      <w:fldSimple w:instr=" SEQ Figure \* ARABIC ">
+        <w:r>
+          <w:rPr>
+            <w:noProof/>
+          </w:rPr>
+          <w:t>22</w:t>
+        </w:r>
+      </w:fldSimple>
+      <w:bookmarkEnd w:id="26"/>
+      <w:r>
+        <w:t>. GPS</w:t>
+      </w:r>
+      <w:r>
+        <w:t xml:space="preserve"> Model: </w:t>
+      </w:r>
+      <w:r>
+        <w:t>Road Construction with Tangent</w:t>
+      </w:r>
+      <w:r>
+        <w:t xml:space="preserve"> Vectors.</w:t>
+      </w:r>
+    </w:p>
+    <w:p>
+      <w:pPr>
+        <w:pStyle w:val="Head2"/>
+      </w:pPr>
+      <w:r>
+        <w:t>Smoothing Techniques</w:t>
+      </w:r>
+    </w:p>
+    <w:p>
+      <w:pPr>
+        <w:jc w:val="both"/>
+      </w:pPr>
+      <w:r>
+        <w:t>On trajectory generation, many te</w:t>
+      </w:r>
+      <w:r>
+        <w:t>chniques</w:t>
+      </w:r>
+      <w:r>
+        <w:t xml:space="preserve"> </w:t>
+      </w:r>
+      <w:r>
+        <w:t xml:space="preserve">focus on interpolation </w:t>
+      </w:r>
+      <w:r>
+        <w:t xml:space="preserve">restrict the motion of vehicles to maintain certain level of commodity and stability </w:t>
+      </w:r>
+      <w:r>
+        <w:t>[</w:t>
+      </w:r>
       <w:r>
         <w:fldChar w:fldCharType="begin"/>
       </w:r>
       <w:r>
-        <w:instrText xml:space="preserve"> SEQ Figure \* ARABIC </w:instrText>
+        <w:instrText xml:space="preserve"> REF _Ref30425022 \r \h </w:instrText>
       </w:r>
       <w:r>
         <w:fldChar w:fldCharType="separate"/>
       </w:r>
       <w:r>
+        <w:t>29</w:t>
+      </w:r>
+      <w:r>
+        <w:fldChar w:fldCharType="end"/>
+      </w:r>
+      <w:r>
+        <w:t>] [</w:t>
+      </w:r>
+      <w:r>
+        <w:fldChar w:fldCharType="begin"/>
+      </w:r>
+      <w:r>
+        <w:instrText xml:space="preserve"> REF _Ref30425004 \r \h </w:instrText>
+      </w:r>
+      <w:r>
+        <w:fldChar w:fldCharType="separate"/>
+      </w:r>
+      <w:r>
+        <w:t>30</w:t>
+      </w:r>
+      <w:r>
+        <w:fldChar w:fldCharType="end"/>
+      </w:r>
+      <w:r>
+        <w:t xml:space="preserve">]. </w:t>
+      </w:r>
+      <w:r>
+        <w:t>Given that the approach presented obtains heading angle based on discrete data sets</w:t>
+      </w:r>
+      <w:r>
+        <w:t xml:space="preserve"> for later storage</w:t>
+      </w:r>
+      <w:r>
+        <w:t xml:space="preserve">, smoothing techniques </w:t>
+      </w:r>
+      <w:r>
+        <w:t>may be required to</w:t>
+      </w:r>
+      <w:r>
+        <w:t xml:space="preserve"> sustain a better approximation of road centerlines</w:t>
+      </w:r>
+      <w:r>
+        <w:t xml:space="preserve"> while offering a different option to store road decompositions</w:t>
+      </w:r>
+      <w:r>
+        <w:t>.</w:t>
+      </w:r>
+    </w:p>
+    <w:p>
+      <w:pPr>
+        <w:jc w:val="both"/>
+      </w:pPr>
+      <w:r>
+        <w:t>Ma</w:t>
+      </w:r>
+      <w:r>
+        <w:t xml:space="preserve">ny methods such as </w:t>
+      </w:r>
+      <w:r>
+        <w:t>Lagrange’s interpolation</w:t>
+      </w:r>
+      <w:r>
+        <w:t>, and Linear Regressions</w:t>
+      </w:r>
+      <w:r>
+        <w:t xml:space="preserve"> are used in fitting data</w:t>
+      </w:r>
+      <w:r>
+        <w:t xml:space="preserve"> for analysis</w:t>
+      </w:r>
+      <w:r>
+        <w:t xml:space="preserve"> [</w:t>
+      </w:r>
+      <w:r>
+        <w:fldChar w:fldCharType="begin"/>
+      </w:r>
+      <w:r>
+        <w:instrText xml:space="preserve"> REF _Ref30425952 \r \h </w:instrText>
+      </w:r>
+      <w:r>
+        <w:fldChar w:fldCharType="separate"/>
+      </w:r>
+      <w:r>
+        <w:t>31</w:t>
+      </w:r>
+      <w:r>
+        <w:fldChar w:fldCharType="end"/>
+      </w:r>
+      <w:r>
+        <w:t>]</w:t>
+      </w:r>
+      <w:r>
+        <w:t>. However,</w:t>
+      </w:r>
+      <w:r>
+        <w:t xml:space="preserve"> for this ap</w:t>
+      </w:r>
+      <w:r>
+        <w:t xml:space="preserve">plication, a local regression with weighted linear least squares was selected to maintain a minimum contribution of the data outliers. This avoids misrepresentation of data often provided by GPS sampling as shown in </w:t>
+      </w:r>
+      <w:r>
+        <w:fldChar w:fldCharType="begin"/>
+      </w:r>
+      <w:r>
+        <w:instrText xml:space="preserve"> REF _Ref23515725 \h </w:instrText>
+      </w:r>
+      <w:r>
+        <w:fldChar w:fldCharType="separate"/>
+      </w:r>
+      <w:r>
+        <w:t xml:space="preserve">Figure </w:t>
+      </w:r>
+      <w:r>
         <w:rPr>
           <w:noProof/>
         </w:rPr>
-        <w:t>22</w:t>
-      </w:r>
-      <w:r>
-        <w:rPr>
-          <w:noProof/>
-        </w:rPr>
+        <w:t>21</w:t>
+      </w:r>
+      <w:r>
         <w:fldChar w:fldCharType="end"/>
       </w:r>
-      <w:bookmarkEnd w:id="26"/>
-      <w:r>
-        <w:t>. GPS</w:t>
-      </w:r>
-      <w:r>
-        <w:t xml:space="preserve"> Model: </w:t>
-      </w:r>
-      <w:r>
-        <w:t>Road Construction with Tangent</w:t>
-      </w:r>
-      <w:r>
-        <w:t xml:space="preserve"> Vectors.</w:t>
-      </w:r>
-    </w:p>
-    <w:p>
-      <w:pPr>
-        <w:pStyle w:val="Head2"/>
-      </w:pPr>
-      <w:r>
-        <w:t>Smoothing Techniques</w:t>
+      <w:r>
+        <w:t xml:space="preserve"> as peaks.</w:t>
       </w:r>
     </w:p>
     <w:p>
       <w:pPr>
         <w:jc w:val="both"/>
       </w:pPr>
-      <w:r>
-        <w:t>On trajectory generation, many te</w:t>
-      </w:r>
-      <w:r>
-        <w:t>chniques</w:t>
-      </w:r>
-      <w:r>
-        <w:t xml:space="preserve"> </w:t>
-      </w:r>
-      <w:r>
-        <w:t xml:space="preserve">focus on interpolation </w:t>
-      </w:r>
-      <w:r>
-        <w:t xml:space="preserve">restrict the motion of vehicles to maintain certain level of commodity and stability </w:t>
-      </w:r>
-      <w:r>
-        <w:t>[</w:t>
-      </w:r>
-      <w:r>
-        <w:fldChar w:fldCharType="begin"/>
-      </w:r>
-      <w:r>
-        <w:instrText xml:space="preserve"> REF _Ref30425022 \r \h </w:instrText>
-      </w:r>
-      <w:r>
-        <w:fldChar w:fldCharType="separate"/>
-      </w:r>
-      <w:r>
-        <w:t>29</w:t>
-      </w:r>
-      <w:r>
-        <w:fldChar w:fldCharType="end"/>
-      </w:r>
-      <w:r>
-        <w:t>] [</w:t>
-      </w:r>
-      <w:r>
-        <w:fldChar w:fldCharType="begin"/>
-      </w:r>
-      <w:r>
-        <w:instrText xml:space="preserve"> REF _Ref30425004 \r \h </w:instrText>
-      </w:r>
-      <w:r>
-        <w:fldChar w:fldCharType="separate"/>
-      </w:r>
-      <w:r>
-        <w:t>30</w:t>
-      </w:r>
-      <w:r>
-        <w:fldChar w:fldCharType="end"/>
-      </w:r>
-      <w:r>
-        <w:t xml:space="preserve">]. </w:t>
-      </w:r>
-      <w:r>
-        <w:t xml:space="preserve">Given that the approach presented obtains heading angle based on discrete data sets, smoothing techniques </w:t>
-      </w:r>
-      <w:r>
-        <w:t>may be required to</w:t>
-      </w:r>
-      <w:r>
-        <w:t xml:space="preserve"> sustain a better approximation of road centerlines</w:t>
-      </w:r>
-      <w:r>
-        <w:t xml:space="preserve"> while offering a different option to store road decompositions</w:t>
-      </w:r>
-      <w:r>
-        <w:t>.</w:t>
-      </w:r>
-    </w:p>
-    <w:p>
-      <w:pPr>
-        <w:jc w:val="both"/>
-      </w:pPr>
-      <w:r>
-        <w:t>Many methods such as Newton’s and Lagrange’s interpolation are used in fitting data</w:t>
-      </w:r>
-      <w:r>
-        <w:t xml:space="preserve"> for analysis</w:t>
-      </w:r>
-      <w:r>
-        <w:t xml:space="preserve"> [</w:t>
-      </w:r>
-      <w:r>
-        <w:fldChar w:fldCharType="begin"/>
-      </w:r>
-      <w:r>
-        <w:instrText xml:space="preserve"> REF _Ref30425952 \r \h </w:instrText>
-      </w:r>
-      <w:r>
-        <w:fldChar w:fldCharType="separate"/>
-      </w:r>
-      <w:r>
-        <w:t>31</w:t>
-      </w:r>
-      <w:r>
-        <w:fldChar w:fldCharType="end"/>
-      </w:r>
-      <w:r>
-        <w:t>]</w:t>
-      </w:r>
-      <w:r>
-        <w:t>. However,</w:t>
-      </w:r>
-      <w:r>
-        <w:t xml:space="preserve"> for this application, Hermite or Osculatory Interpolation was selected to maintain a higher number of free parameters that provide monotonicity</w:t>
-      </w:r>
-      <w:r>
-        <w:t xml:space="preserve"> [</w:t>
-      </w:r>
-      <w:r>
-        <w:fldChar w:fldCharType="begin"/>
-      </w:r>
-      <w:r>
-        <w:instrText xml:space="preserve"> REF _Ref30425952 \r \h </w:instrText>
-      </w:r>
-      <w:r>
-        <w:fldChar w:fldCharType="separate"/>
-      </w:r>
-      <w:r>
-        <w:t>31</w:t>
-      </w:r>
-      <w:r>
-        <w:fldChar w:fldCharType="end"/>
-      </w:r>
-      <w:r>
-        <w:t>]</w:t>
-      </w:r>
-      <w:r>
-        <w:t xml:space="preserve">. </w:t>
-      </w:r>
-      <w:r>
-        <w:t xml:space="preserve"> </w:t>
-      </w:r>
+      <w:bookmarkStart w:id="27" w:name="_GoBack"/>
+      <w:bookmarkEnd w:id="27"/>
     </w:p>
     <w:p>
       <w:pPr>
@@ -13197,12 +13068,7 @@
         <w:pStyle w:val="Head3"/>
       </w:pPr>
       <w:r>
-        <w:t>Aerial or Satellite Ph</w:t>
-      </w:r>
-      <w:bookmarkStart w:id="27" w:name="_GoBack"/>
-      <w:bookmarkEnd w:id="27"/>
-      <w:r>
-        <w:t>otography</w:t>
+        <w:t>Aerial or Satellite Photography</w:t>
       </w:r>
     </w:p>
     <w:p>
@@ -13361,7 +13227,27 @@
           <w:sz w:val="18"/>
           <w:szCs w:val="18"/>
         </w:rPr>
-        <w:t>in a distributed model of vehicle automization, but is not limited solely to passenger vehicles</w:t>
+        <w:t xml:space="preserve">in a distributed model of vehicle </w:t>
+      </w:r>
+      <w:proofErr w:type="spellStart"/>
+      <w:r>
+        <w:rPr>
+          <w:rFonts w:eastAsia="Calibri"/>
+          <w:b w:val="0"/>
+          <w:sz w:val="18"/>
+          <w:szCs w:val="18"/>
+        </w:rPr>
+        <w:t>automization</w:t>
+      </w:r>
+      <w:proofErr w:type="spellEnd"/>
+      <w:r>
+        <w:rPr>
+          <w:rFonts w:eastAsia="Calibri"/>
+          <w:b w:val="0"/>
+          <w:sz w:val="18"/>
+          <w:szCs w:val="18"/>
+        </w:rPr>
+        <w:t>, but is not limited solely to passenger vehicles</w:t>
       </w:r>
       <w:r>
         <w:rPr>
@@ -13628,27 +13514,14 @@
       <w:r>
         <w:t xml:space="preserve">Figure </w:t>
       </w:r>
-      <w:r>
-        <w:fldChar w:fldCharType="begin"/>
-      </w:r>
-      <w:r>
-        <w:instrText xml:space="preserve"> SEQ Figure \* ARABIC </w:instrText>
-      </w:r>
-      <w:r>
-        <w:fldChar w:fldCharType="separate"/>
-      </w:r>
-      <w:r>
-        <w:rPr>
-          <w:noProof/>
-        </w:rPr>
-        <w:t>23</w:t>
-      </w:r>
-      <w:r>
-        <w:rPr>
-          <w:noProof/>
-        </w:rPr>
-        <w:fldChar w:fldCharType="end"/>
-      </w:r>
+      <w:fldSimple w:instr=" SEQ Figure \* ARABIC ">
+        <w:r>
+          <w:rPr>
+            <w:noProof/>
+          </w:rPr>
+          <w:t>23</w:t>
+        </w:r>
+      </w:fldSimple>
       <w:bookmarkEnd w:id="28"/>
       <w:r>
         <w:t>. Implementation Scheme for Road Curvature Decomposition</w:t>
@@ -13725,7 +13598,15 @@
         <w:t xml:space="preserve">design guidelines and can be made to be compatible with vehicle performance limits by controlling allowable speed based on geospatial road curvature. Additional research was recommended to consider </w:t>
       </w:r>
       <w:r>
-        <w:t>smoothing techniques such as Akima interpolation to provide the highest level of reliability for onboard driving</w:t>
+        <w:t xml:space="preserve">smoothing techniques such as </w:t>
+      </w:r>
+      <w:proofErr w:type="spellStart"/>
+      <w:r>
+        <w:t>Akima</w:t>
+      </w:r>
+      <w:proofErr w:type="spellEnd"/>
+      <w:r>
+        <w:t xml:space="preserve"> interpolation to provide the highest level of reliability for onboard driving</w:t>
       </w:r>
       <w:r>
         <w:t>, and should be verified using empirical testing and computer simulation</w:t>
@@ -13803,12 +13684,21 @@
         </w:rPr>
       </w:pPr>
       <w:bookmarkStart w:id="30" w:name="_Ref30422746"/>
-      <w:r>
-        <w:rPr>
-          <w:sz w:val="18"/>
-          <w:szCs w:val="18"/>
-        </w:rPr>
-        <w:t xml:space="preserve">Huetter, John. “IIHS: HLDI Estimates 24% of Fleet Had Backup Cameras, 17% Had Parking Sensors in 2016.” </w:t>
+      <w:proofErr w:type="spellStart"/>
+      <w:r>
+        <w:rPr>
+          <w:sz w:val="18"/>
+          <w:szCs w:val="18"/>
+        </w:rPr>
+        <w:t>Huetter</w:t>
+      </w:r>
+      <w:proofErr w:type="spellEnd"/>
+      <w:r>
+        <w:rPr>
+          <w:sz w:val="18"/>
+          <w:szCs w:val="18"/>
+        </w:rPr>
+        <w:t xml:space="preserve">, John. “IIHS: HLDI Estimates 24% of Fleet Had Backup Cameras, 17% Had Parking Sensors in 2016.” </w:t>
       </w:r>
       <w:r>
         <w:rPr>
@@ -13902,7 +13792,55 @@
           <w:sz w:val="18"/>
           <w:szCs w:val="18"/>
         </w:rPr>
-        <w:t>Benson, A.J., Tefft, B.C., Svancara, A.M., &amp; Horrey, W.J. (2018). Potential Reductions in Crashes, Injuries, and Deaths from Large-Scale Deployment of Advanced Driver Assistance Systems (Research Brief). Washington, D.C.: AAA Foundation for Traffic Safety.</w:t>
+        <w:t xml:space="preserve">Benson, A.J., </w:t>
+      </w:r>
+      <w:proofErr w:type="spellStart"/>
+      <w:r>
+        <w:rPr>
+          <w:sz w:val="18"/>
+          <w:szCs w:val="18"/>
+        </w:rPr>
+        <w:t>Tefft</w:t>
+      </w:r>
+      <w:proofErr w:type="spellEnd"/>
+      <w:r>
+        <w:rPr>
+          <w:sz w:val="18"/>
+          <w:szCs w:val="18"/>
+        </w:rPr>
+        <w:t xml:space="preserve">, B.C., </w:t>
+      </w:r>
+      <w:proofErr w:type="spellStart"/>
+      <w:r>
+        <w:rPr>
+          <w:sz w:val="18"/>
+          <w:szCs w:val="18"/>
+        </w:rPr>
+        <w:t>Svancara</w:t>
+      </w:r>
+      <w:proofErr w:type="spellEnd"/>
+      <w:r>
+        <w:rPr>
+          <w:sz w:val="18"/>
+          <w:szCs w:val="18"/>
+        </w:rPr>
+        <w:t xml:space="preserve">, A.M., &amp; </w:t>
+      </w:r>
+      <w:proofErr w:type="spellStart"/>
+      <w:r>
+        <w:rPr>
+          <w:sz w:val="18"/>
+          <w:szCs w:val="18"/>
+        </w:rPr>
+        <w:t>Horrey</w:t>
+      </w:r>
+      <w:proofErr w:type="spellEnd"/>
+      <w:r>
+        <w:rPr>
+          <w:sz w:val="18"/>
+          <w:szCs w:val="18"/>
+        </w:rPr>
+        <w:t>, W.J. (2018). Potential Reductions in Crashes, Injuries, and Deaths from Large-Scale Deployment of Advanced Driver Assistance Systems (Research Brief). Washington, D.C.: AAA Foundation for Traffic Safety.</w:t>
       </w:r>
       <w:bookmarkEnd w:id="32"/>
       <w:r>
@@ -13927,12 +13865,21 @@
         </w:rPr>
       </w:pPr>
       <w:bookmarkStart w:id="33" w:name="_Ref30422841"/>
-      <w:r>
-        <w:rPr>
-          <w:sz w:val="18"/>
-          <w:szCs w:val="18"/>
-        </w:rPr>
-        <w:t xml:space="preserve">LaValle, Steven M. “Planning Algorithms,” 2006. </w:t>
+      <w:proofErr w:type="spellStart"/>
+      <w:r>
+        <w:rPr>
+          <w:sz w:val="18"/>
+          <w:szCs w:val="18"/>
+        </w:rPr>
+        <w:t>LaValle</w:t>
+      </w:r>
+      <w:proofErr w:type="spellEnd"/>
+      <w:r>
+        <w:rPr>
+          <w:sz w:val="18"/>
+          <w:szCs w:val="18"/>
+        </w:rPr>
+        <w:t xml:space="preserve">, Steven M. “Planning Algorithms,” 2006. </w:t>
       </w:r>
       <w:hyperlink r:id="rId38" w:history="1">
         <w:r>
@@ -13980,7 +13927,39 @@
           <w:sz w:val="18"/>
           <w:szCs w:val="18"/>
         </w:rPr>
-        <w:t xml:space="preserve">Heinrich, S., “Planning Universal On-Road Driving Strategies for Automated Vehicles,” AutoUni – Schriftenreihe. Springer, 2018. </w:t>
+        <w:t xml:space="preserve">Heinrich, S., “Planning Universal On-Road Driving Strategies for Automated Vehicles,” </w:t>
+      </w:r>
+      <w:proofErr w:type="spellStart"/>
+      <w:r>
+        <w:rPr>
+          <w:sz w:val="18"/>
+          <w:szCs w:val="18"/>
+        </w:rPr>
+        <w:t>AutoUni</w:t>
+      </w:r>
+      <w:proofErr w:type="spellEnd"/>
+      <w:r>
+        <w:rPr>
+          <w:sz w:val="18"/>
+          <w:szCs w:val="18"/>
+        </w:rPr>
+        <w:t xml:space="preserve"> – </w:t>
+      </w:r>
+      <w:proofErr w:type="spellStart"/>
+      <w:r>
+        <w:rPr>
+          <w:sz w:val="18"/>
+          <w:szCs w:val="18"/>
+        </w:rPr>
+        <w:t>Schriftenreihe</w:t>
+      </w:r>
+      <w:proofErr w:type="spellEnd"/>
+      <w:r>
+        <w:rPr>
+          <w:sz w:val="18"/>
+          <w:szCs w:val="18"/>
+        </w:rPr>
+        <w:t xml:space="preserve">. Springer, 2018. </w:t>
       </w:r>
       <w:hyperlink r:id="rId39" w:history="1">
         <w:r>
@@ -14028,7 +14007,23 @@
           <w:sz w:val="18"/>
           <w:szCs w:val="18"/>
         </w:rPr>
-        <w:t xml:space="preserve">Kelly, A., and Nagy, B., “Reactive Nonholonomic Trajectory Generation via Parametric Optimal Control.” I. J. Robotics Res. 22 (2003): 583–602. </w:t>
+        <w:t xml:space="preserve">Kelly, A., and Nagy, B., “Reactive </w:t>
+      </w:r>
+      <w:proofErr w:type="spellStart"/>
+      <w:r>
+        <w:rPr>
+          <w:sz w:val="18"/>
+          <w:szCs w:val="18"/>
+        </w:rPr>
+        <w:t>Nonholonomic</w:t>
+      </w:r>
+      <w:proofErr w:type="spellEnd"/>
+      <w:r>
+        <w:rPr>
+          <w:sz w:val="18"/>
+          <w:szCs w:val="18"/>
+        </w:rPr>
+        <w:t xml:space="preserve"> Trajectory Generation via Parametric Optimal Control.” I. J. Robotics Res. 22 (2003): 583–602. </w:t>
       </w:r>
       <w:hyperlink r:id="rId40" w:history="1">
         <w:r>
@@ -14071,12 +14066,21 @@
         </w:rPr>
       </w:pPr>
       <w:bookmarkStart w:id="36" w:name="_Ref30422965"/>
-      <w:r>
-        <w:rPr>
-          <w:sz w:val="18"/>
-          <w:szCs w:val="18"/>
-        </w:rPr>
-        <w:t xml:space="preserve">Dubins, L. E., “On Curves of Minimal Length with a Constraint on Average Curvature, and with Prescribed Initial and Terminal Positions and Tangents,” American Journal of Mathematics 79, no. 3 (1957): 497–516. </w:t>
+      <w:proofErr w:type="spellStart"/>
+      <w:r>
+        <w:rPr>
+          <w:sz w:val="18"/>
+          <w:szCs w:val="18"/>
+        </w:rPr>
+        <w:t>Dubins</w:t>
+      </w:r>
+      <w:proofErr w:type="spellEnd"/>
+      <w:r>
+        <w:rPr>
+          <w:sz w:val="18"/>
+          <w:szCs w:val="18"/>
+        </w:rPr>
+        <w:t xml:space="preserve">, L. E., “On Curves of Minimal Length with a Constraint on Average Curvature, and with Prescribed Initial and Terminal Positions and Tangents,” American Journal of Mathematics 79, no. 3 (1957): 497–516. </w:t>
       </w:r>
       <w:hyperlink r:id="rId41" w:history="1">
         <w:r>
@@ -14202,7 +14206,55 @@
           <w:sz w:val="18"/>
           <w:szCs w:val="18"/>
         </w:rPr>
-        <w:t xml:space="preserve">Takahashi, A., Hongo, T., Ninomiya, Y., and Sugimoto, G., “Local Path Planning And Motion Control For AGV In Positioning.” In Proceedings. IEEE/RSJ International Workshop on Intelligent Robots and Systems ’. (IROS ’89) ’The Autonomous Mobile Robots and Its Applications, 392–97, 1989. </w:t>
+        <w:t xml:space="preserve">Takahashi, A., </w:t>
+      </w:r>
+      <w:proofErr w:type="spellStart"/>
+      <w:r>
+        <w:rPr>
+          <w:sz w:val="18"/>
+          <w:szCs w:val="18"/>
+        </w:rPr>
+        <w:t>Hongo</w:t>
+      </w:r>
+      <w:proofErr w:type="spellEnd"/>
+      <w:r>
+        <w:rPr>
+          <w:sz w:val="18"/>
+          <w:szCs w:val="18"/>
+        </w:rPr>
+        <w:t xml:space="preserve">, T., </w:t>
+      </w:r>
+      <w:proofErr w:type="spellStart"/>
+      <w:r>
+        <w:rPr>
+          <w:sz w:val="18"/>
+          <w:szCs w:val="18"/>
+        </w:rPr>
+        <w:t>Ninomiya</w:t>
+      </w:r>
+      <w:proofErr w:type="spellEnd"/>
+      <w:r>
+        <w:rPr>
+          <w:sz w:val="18"/>
+          <w:szCs w:val="18"/>
+        </w:rPr>
+        <w:t xml:space="preserve">, Y., and Sugimoto, G., “Local Path Planning </w:t>
+      </w:r>
+      <w:proofErr w:type="gramStart"/>
+      <w:r>
+        <w:rPr>
+          <w:sz w:val="18"/>
+          <w:szCs w:val="18"/>
+        </w:rPr>
+        <w:t>And</w:t>
+      </w:r>
+      <w:proofErr w:type="gramEnd"/>
+      <w:r>
+        <w:rPr>
+          <w:sz w:val="18"/>
+          <w:szCs w:val="18"/>
+        </w:rPr>
+        <w:t xml:space="preserve"> Motion Control For AGV In Positioning.” In Proceedings. IEEE/RSJ International Workshop on Intelligent Robots and Systems ’. (IROS ’89) ’The Autonomous Mobile Robots and Its Applications, 392–97, 1989. </w:t>
       </w:r>
       <w:hyperlink r:id="rId43" w:history="1">
         <w:r>
@@ -14245,13 +14297,41 @@
         </w:rPr>
       </w:pPr>
       <w:bookmarkStart w:id="40" w:name="_Ref30423001"/>
+      <w:proofErr w:type="spellStart"/>
       <w:r>
         <w:rPr>
           <w:sz w:val="18"/>
           <w:szCs w:val="18"/>
           <w:lang w:val="es-MX"/>
         </w:rPr>
-        <w:t xml:space="preserve">Piazzi, A., and C. Guarino Lo Bianco. </w:t>
+        <w:t>Piazzi</w:t>
+      </w:r>
+      <w:proofErr w:type="spellEnd"/>
+      <w:r>
+        <w:rPr>
+          <w:sz w:val="18"/>
+          <w:szCs w:val="18"/>
+          <w:lang w:val="es-MX"/>
+        </w:rPr>
+        <w:t xml:space="preserve">, A., and C. </w:t>
+      </w:r>
+      <w:proofErr w:type="spellStart"/>
+      <w:r>
+        <w:rPr>
+          <w:sz w:val="18"/>
+          <w:szCs w:val="18"/>
+          <w:lang w:val="es-MX"/>
+        </w:rPr>
+        <w:t>Guarino</w:t>
+      </w:r>
+      <w:proofErr w:type="spellEnd"/>
+      <w:r>
+        <w:rPr>
+          <w:sz w:val="18"/>
+          <w:szCs w:val="18"/>
+          <w:lang w:val="es-MX"/>
+        </w:rPr>
+        <w:t xml:space="preserve"> Lo Bianco. </w:t>
       </w:r>
       <w:r>
         <w:rPr>
@@ -14387,12 +14467,53 @@
         </w:rPr>
       </w:pPr>
       <w:bookmarkStart w:id="43" w:name="_Ref30423029"/>
-      <w:r>
-        <w:rPr>
-          <w:sz w:val="18"/>
-          <w:szCs w:val="18"/>
-        </w:rPr>
-        <w:t xml:space="preserve">Delingette, H., M. Hebert, and K. Ikeuchi. “Trajectory Generation with Curvature Constraint Based on Energy Minimization.” In Proceedings IROS ’91:IEEE/RSJ International Workshop on Intelligent Robots and Systems </w:t>
+      <w:proofErr w:type="spellStart"/>
+      <w:r>
+        <w:rPr>
+          <w:sz w:val="18"/>
+          <w:szCs w:val="18"/>
+        </w:rPr>
+        <w:t>Delingette</w:t>
+      </w:r>
+      <w:proofErr w:type="spellEnd"/>
+      <w:r>
+        <w:rPr>
+          <w:sz w:val="18"/>
+          <w:szCs w:val="18"/>
+        </w:rPr>
+        <w:t xml:space="preserve">, H., M. Hebert, and K. </w:t>
+      </w:r>
+      <w:proofErr w:type="spellStart"/>
+      <w:r>
+        <w:rPr>
+          <w:sz w:val="18"/>
+          <w:szCs w:val="18"/>
+        </w:rPr>
+        <w:t>Ikeuchi</w:t>
+      </w:r>
+      <w:proofErr w:type="spellEnd"/>
+      <w:r>
+        <w:rPr>
+          <w:sz w:val="18"/>
+          <w:szCs w:val="18"/>
+        </w:rPr>
+        <w:t>. “Trajectory Generation with Curvature Constraint Based on Energy Minimization.” In Proceedings IROS ’91</w:t>
+      </w:r>
+      <w:proofErr w:type="gramStart"/>
+      <w:r>
+        <w:rPr>
+          <w:sz w:val="18"/>
+          <w:szCs w:val="18"/>
+        </w:rPr>
+        <w:t>:IEEE</w:t>
+      </w:r>
+      <w:proofErr w:type="gramEnd"/>
+      <w:r>
+        <w:rPr>
+          <w:sz w:val="18"/>
+          <w:szCs w:val="18"/>
+        </w:rPr>
+        <w:t xml:space="preserve">/RSJ International Workshop on Intelligent Robots and Systems </w:t>
       </w:r>
       <w:r>
         <w:rPr>
@@ -14442,12 +14563,53 @@
         </w:rPr>
       </w:pPr>
       <w:bookmarkStart w:id="44" w:name="_Ref30423884"/>
-      <w:r>
-        <w:rPr>
-          <w:sz w:val="18"/>
-          <w:szCs w:val="18"/>
-        </w:rPr>
-        <w:t xml:space="preserve">Werling, M., Ziegler, J., Soren, K., and Thrun, S., “Optimal Trajectory Generation for Dynamic Street Scenarios in a Frenet Frame,” In 2010 IEEE International Conference on Robotics and Automation, 987–93. Anchorage, AK: IEEE, 2010. </w:t>
+      <w:proofErr w:type="spellStart"/>
+      <w:r>
+        <w:rPr>
+          <w:sz w:val="18"/>
+          <w:szCs w:val="18"/>
+        </w:rPr>
+        <w:t>Werling</w:t>
+      </w:r>
+      <w:proofErr w:type="spellEnd"/>
+      <w:r>
+        <w:rPr>
+          <w:sz w:val="18"/>
+          <w:szCs w:val="18"/>
+        </w:rPr>
+        <w:t xml:space="preserve">, M., Ziegler, J., Soren, K., and </w:t>
+      </w:r>
+      <w:proofErr w:type="spellStart"/>
+      <w:r>
+        <w:rPr>
+          <w:sz w:val="18"/>
+          <w:szCs w:val="18"/>
+        </w:rPr>
+        <w:t>Thrun</w:t>
+      </w:r>
+      <w:proofErr w:type="spellEnd"/>
+      <w:r>
+        <w:rPr>
+          <w:sz w:val="18"/>
+          <w:szCs w:val="18"/>
+        </w:rPr>
+        <w:t xml:space="preserve">, S., “Optimal Trajectory Generation for Dynamic Street Scenarios in a </w:t>
+      </w:r>
+      <w:proofErr w:type="spellStart"/>
+      <w:r>
+        <w:rPr>
+          <w:sz w:val="18"/>
+          <w:szCs w:val="18"/>
+        </w:rPr>
+        <w:t>Frenet</w:t>
+      </w:r>
+      <w:proofErr w:type="spellEnd"/>
+      <w:r>
+        <w:rPr>
+          <w:sz w:val="18"/>
+          <w:szCs w:val="18"/>
+        </w:rPr>
+        <w:t xml:space="preserve"> Frame,” In 2010 IEEE International Conference on Robotics and Automation, 987–93. Anchorage, AK: IEEE, 2010. </w:t>
       </w:r>
       <w:hyperlink r:id="rId47" w:history="1">
         <w:r>
@@ -14490,12 +14652,53 @@
         </w:rPr>
       </w:pPr>
       <w:bookmarkStart w:id="45" w:name="_Ref30423868"/>
-      <w:r>
-        <w:rPr>
-          <w:sz w:val="18"/>
-          <w:szCs w:val="18"/>
-        </w:rPr>
-        <w:t xml:space="preserve">Werling, M., Kammel, S., Ziegler, J., Groll, L., “Optimal Trajectories for Time-Critical Street Scenarios Using Discretized Terminal Manifolds.” The International Journal of Robotics Research 31, no. 3 (March 2012): 346–59. </w:t>
+      <w:proofErr w:type="spellStart"/>
+      <w:r>
+        <w:rPr>
+          <w:sz w:val="18"/>
+          <w:szCs w:val="18"/>
+        </w:rPr>
+        <w:t>Werling</w:t>
+      </w:r>
+      <w:proofErr w:type="spellEnd"/>
+      <w:r>
+        <w:rPr>
+          <w:sz w:val="18"/>
+          <w:szCs w:val="18"/>
+        </w:rPr>
+        <w:t xml:space="preserve">, M., </w:t>
+      </w:r>
+      <w:proofErr w:type="spellStart"/>
+      <w:r>
+        <w:rPr>
+          <w:sz w:val="18"/>
+          <w:szCs w:val="18"/>
+        </w:rPr>
+        <w:t>Kammel</w:t>
+      </w:r>
+      <w:proofErr w:type="spellEnd"/>
+      <w:r>
+        <w:rPr>
+          <w:sz w:val="18"/>
+          <w:szCs w:val="18"/>
+        </w:rPr>
+        <w:t xml:space="preserve">, S., Ziegler, J., </w:t>
+      </w:r>
+      <w:proofErr w:type="spellStart"/>
+      <w:r>
+        <w:rPr>
+          <w:sz w:val="18"/>
+          <w:szCs w:val="18"/>
+        </w:rPr>
+        <w:t>Groll</w:t>
+      </w:r>
+      <w:proofErr w:type="spellEnd"/>
+      <w:r>
+        <w:rPr>
+          <w:sz w:val="18"/>
+          <w:szCs w:val="18"/>
+        </w:rPr>
+        <w:t xml:space="preserve">, L., “Optimal Trajectories for Time-Critical Street Scenarios Using Discretized Terminal Manifolds.” The International Journal of Robotics Research 31, no. 3 (March 2012): 346–59. </w:t>
       </w:r>
       <w:hyperlink r:id="rId48" w:history="1">
         <w:r>
@@ -14616,12 +14819,37 @@
         </w:rPr>
       </w:pPr>
       <w:bookmarkStart w:id="48" w:name="_Ref30423936"/>
-      <w:r>
-        <w:rPr>
-          <w:sz w:val="18"/>
-          <w:szCs w:val="18"/>
-        </w:rPr>
-        <w:t>Pacejka, H. B. Tyre and Vehicle Dynamics. Butterworth-Heinemann, 2006.</w:t>
+      <w:proofErr w:type="spellStart"/>
+      <w:r>
+        <w:rPr>
+          <w:sz w:val="18"/>
+          <w:szCs w:val="18"/>
+        </w:rPr>
+        <w:t>Pacejka</w:t>
+      </w:r>
+      <w:proofErr w:type="spellEnd"/>
+      <w:r>
+        <w:rPr>
+          <w:sz w:val="18"/>
+          <w:szCs w:val="18"/>
+        </w:rPr>
+        <w:t xml:space="preserve">, H. B. </w:t>
+      </w:r>
+      <w:proofErr w:type="spellStart"/>
+      <w:r>
+        <w:rPr>
+          <w:sz w:val="18"/>
+          <w:szCs w:val="18"/>
+        </w:rPr>
+        <w:t>Tyre</w:t>
+      </w:r>
+      <w:proofErr w:type="spellEnd"/>
+      <w:r>
+        <w:rPr>
+          <w:sz w:val="18"/>
+          <w:szCs w:val="18"/>
+        </w:rPr>
+        <w:t xml:space="preserve"> and Vehicle Dynamics. Butterworth-Heinemann, 2006.</w:t>
       </w:r>
       <w:bookmarkEnd w:id="48"/>
       <w:r>
@@ -14646,12 +14874,37 @@
         </w:rPr>
       </w:pPr>
       <w:bookmarkStart w:id="49" w:name="_Ref30423962"/>
-      <w:r>
-        <w:rPr>
-          <w:sz w:val="18"/>
-          <w:szCs w:val="18"/>
-        </w:rPr>
-        <w:t>Carmo, Manfredo P. Do. Differential Geometry of Curves and Surfaces. 1 edition. Englewood Cliffs, N.J: Prentice-Hall, 1976.</w:t>
+      <w:proofErr w:type="spellStart"/>
+      <w:r>
+        <w:rPr>
+          <w:sz w:val="18"/>
+          <w:szCs w:val="18"/>
+        </w:rPr>
+        <w:t>Carmo</w:t>
+      </w:r>
+      <w:proofErr w:type="spellEnd"/>
+      <w:r>
+        <w:rPr>
+          <w:sz w:val="18"/>
+          <w:szCs w:val="18"/>
+        </w:rPr>
+        <w:t xml:space="preserve">, </w:t>
+      </w:r>
+      <w:proofErr w:type="spellStart"/>
+      <w:r>
+        <w:rPr>
+          <w:sz w:val="18"/>
+          <w:szCs w:val="18"/>
+        </w:rPr>
+        <w:t>Manfredo</w:t>
+      </w:r>
+      <w:proofErr w:type="spellEnd"/>
+      <w:r>
+        <w:rPr>
+          <w:sz w:val="18"/>
+          <w:szCs w:val="18"/>
+        </w:rPr>
+        <w:t xml:space="preserve"> P. Do. Differential Geometry of Curves and Surfaces. 1 edition. Englewood Cliffs, N.J: Prentice-Hall, 1976.</w:t>
       </w:r>
       <w:bookmarkEnd w:id="49"/>
       <w:r>
@@ -14681,7 +14934,23 @@
           <w:sz w:val="18"/>
           <w:szCs w:val="18"/>
         </w:rPr>
-        <w:t xml:space="preserve">Pressley, A. N. Elementary Differential Geometry. 2nd ed. Springer Undergraduate Mathematics Series. London: Springer-Verlag, 2010. </w:t>
+        <w:t>Pressley, A. N. Elementary Differential Geometry. 2nd ed. Springer Undergraduate Mathematics Series. London: Springer-</w:t>
+      </w:r>
+      <w:proofErr w:type="spellStart"/>
+      <w:r>
+        <w:rPr>
+          <w:sz w:val="18"/>
+          <w:szCs w:val="18"/>
+        </w:rPr>
+        <w:t>Verlag</w:t>
+      </w:r>
+      <w:proofErr w:type="spellEnd"/>
+      <w:r>
+        <w:rPr>
+          <w:sz w:val="18"/>
+          <w:szCs w:val="18"/>
+        </w:rPr>
+        <w:t xml:space="preserve">, 2010. </w:t>
       </w:r>
       <w:hyperlink r:id="rId50" w:history="1">
         <w:r>
@@ -14784,12 +15053,37 @@
         </w:rPr>
       </w:pPr>
       <w:bookmarkStart w:id="53" w:name="_Ref30424035"/>
-      <w:r>
-        <w:rPr>
-          <w:sz w:val="18"/>
-          <w:szCs w:val="18"/>
-        </w:rPr>
-        <w:t>Morral, J. F., and Talarico, R. J., “Side Friction Demanded and Margin of Safety on Horizontal Curves,” Journal of the Transportation Research Board, 1994, pp. 145-152.</w:t>
+      <w:proofErr w:type="spellStart"/>
+      <w:r>
+        <w:rPr>
+          <w:sz w:val="18"/>
+          <w:szCs w:val="18"/>
+        </w:rPr>
+        <w:t>Morral</w:t>
+      </w:r>
+      <w:proofErr w:type="spellEnd"/>
+      <w:r>
+        <w:rPr>
+          <w:sz w:val="18"/>
+          <w:szCs w:val="18"/>
+        </w:rPr>
+        <w:t xml:space="preserve">, J. F., and </w:t>
+      </w:r>
+      <w:proofErr w:type="spellStart"/>
+      <w:r>
+        <w:rPr>
+          <w:sz w:val="18"/>
+          <w:szCs w:val="18"/>
+        </w:rPr>
+        <w:t>Talarico</w:t>
+      </w:r>
+      <w:proofErr w:type="spellEnd"/>
+      <w:r>
+        <w:rPr>
+          <w:sz w:val="18"/>
+          <w:szCs w:val="18"/>
+        </w:rPr>
+        <w:t>, R. J., “Side Friction Demanded and Margin of Safety on Horizontal Curves,” Journal of the Transportation Research Board, 1994, pp. 145-152.</w:t>
       </w:r>
       <w:bookmarkEnd w:id="53"/>
       <w:r>
@@ -14849,7 +15143,39 @@
           <w:sz w:val="18"/>
           <w:szCs w:val="18"/>
         </w:rPr>
-        <w:t>Are Mjaavatten (2019). Curvature of a 2D or 3D curve (https://www.mathworks.com/matlabcentral/fileexchange/69452-curvature-of-a-2d-or-3d-curve), MATLAB Central File Exchange. Retrieved May 24, 2019.</w:t>
+        <w:t xml:space="preserve">Are </w:t>
+      </w:r>
+      <w:proofErr w:type="spellStart"/>
+      <w:r>
+        <w:rPr>
+          <w:sz w:val="18"/>
+          <w:szCs w:val="18"/>
+        </w:rPr>
+        <w:t>Mjaavatten</w:t>
+      </w:r>
+      <w:proofErr w:type="spellEnd"/>
+      <w:r>
+        <w:rPr>
+          <w:sz w:val="18"/>
+          <w:szCs w:val="18"/>
+        </w:rPr>
+        <w:t xml:space="preserve"> (2019)</w:t>
+      </w:r>
+      <w:proofErr w:type="gramStart"/>
+      <w:r>
+        <w:rPr>
+          <w:sz w:val="18"/>
+          <w:szCs w:val="18"/>
+        </w:rPr>
+        <w:t>.</w:t>
+      </w:r>
+      <w:proofErr w:type="gramEnd"/>
+      <w:r>
+        <w:rPr>
+          <w:sz w:val="18"/>
+          <w:szCs w:val="18"/>
+        </w:rPr>
+        <w:t xml:space="preserve"> Curvature of a 2D or 3D curve (https://www.mathworks.com/matlabcentral/fileexchange/69452-curvature-of-a-2d-or-3d-curve), MATLAB Central File Exchange. Retrieved May 24, 2019.</w:t>
       </w:r>
       <w:bookmarkEnd w:id="55"/>
       <w:r>
@@ -14904,12 +15230,37 @@
         </w:rPr>
       </w:pPr>
       <w:bookmarkStart w:id="57" w:name="_Ref30425022"/>
-      <w:r>
-        <w:rPr>
-          <w:sz w:val="18"/>
-          <w:szCs w:val="18"/>
-        </w:rPr>
-        <w:t>Levien, R. L., “From Spiral to Spline: Optimal Techniques in Interactive Curve Design,” n.d., 191.</w:t>
+      <w:proofErr w:type="spellStart"/>
+      <w:r>
+        <w:rPr>
+          <w:sz w:val="18"/>
+          <w:szCs w:val="18"/>
+        </w:rPr>
+        <w:t>Levien</w:t>
+      </w:r>
+      <w:proofErr w:type="spellEnd"/>
+      <w:r>
+        <w:rPr>
+          <w:sz w:val="18"/>
+          <w:szCs w:val="18"/>
+        </w:rPr>
+        <w:t xml:space="preserve">, R. L., “From Spiral to Spline: Optimal Techniques in Interactive Curve Design,” </w:t>
+      </w:r>
+      <w:proofErr w:type="spellStart"/>
+      <w:r>
+        <w:rPr>
+          <w:sz w:val="18"/>
+          <w:szCs w:val="18"/>
+        </w:rPr>
+        <w:t>n.d.</w:t>
+      </w:r>
+      <w:proofErr w:type="spellEnd"/>
+      <w:r>
+        <w:rPr>
+          <w:sz w:val="18"/>
+          <w:szCs w:val="18"/>
+        </w:rPr>
+        <w:t>, 191.</w:t>
       </w:r>
       <w:bookmarkEnd w:id="57"/>
       <w:r>
@@ -14934,12 +15285,21 @@
         </w:rPr>
       </w:pPr>
       <w:bookmarkStart w:id="58" w:name="_Ref30425004"/>
-      <w:r>
-        <w:rPr>
-          <w:sz w:val="18"/>
-          <w:szCs w:val="18"/>
-        </w:rPr>
-        <w:t xml:space="preserve">Akima, H. “A New Method of Interpolation and Smooth Curve Fitting based on Local Procedures,” J. ACM 17, no. 4 (October 1970): 589–602. </w:t>
+      <w:proofErr w:type="spellStart"/>
+      <w:r>
+        <w:rPr>
+          <w:sz w:val="18"/>
+          <w:szCs w:val="18"/>
+        </w:rPr>
+        <w:t>Akima</w:t>
+      </w:r>
+      <w:proofErr w:type="spellEnd"/>
+      <w:r>
+        <w:rPr>
+          <w:sz w:val="18"/>
+          <w:szCs w:val="18"/>
+        </w:rPr>
+        <w:t xml:space="preserve">, H. “A New Method of Interpolation and Smooth Curve Fitting based on Local Procedures,” J. ACM 17, no. 4 (October 1970): 589–602. </w:t>
       </w:r>
       <w:hyperlink r:id="rId51" w:history="1">
         <w:r>
@@ -15220,6 +15580,7 @@
         <w:docPartUnique/>
       </w:docPartObj>
     </w:sdtPr>
+    <w:sdtEndPr/>
     <w:sdtContent>
       <w:p>
         <w:r>
@@ -15238,7 +15599,7 @@
           <w:rPr>
             <w:noProof/>
           </w:rPr>
-          <w:t>8</w:t>
+          <w:t>9</w:t>
         </w:r>
         <w:r>
           <w:rPr>
@@ -15249,27 +15610,14 @@
         <w:r>
           <w:t xml:space="preserve"> of </w:t>
         </w:r>
-        <w:r>
-          <w:fldChar w:fldCharType="begin"/>
-        </w:r>
-        <w:r>
-          <w:instrText xml:space="preserve"> NUMPAGES  </w:instrText>
-        </w:r>
-        <w:r>
-          <w:fldChar w:fldCharType="separate"/>
-        </w:r>
-        <w:r>
-          <w:rPr>
-            <w:noProof/>
-          </w:rPr>
-          <w:t>11</w:t>
-        </w:r>
-        <w:r>
-          <w:rPr>
-            <w:noProof/>
-          </w:rPr>
-          <w:fldChar w:fldCharType="end"/>
-        </w:r>
+        <w:fldSimple w:instr=" NUMPAGES  ">
+          <w:r>
+            <w:rPr>
+              <w:noProof/>
+            </w:rPr>
+            <w:t>11</w:t>
+          </w:r>
+        </w:fldSimple>
       </w:p>
     </w:sdtContent>
   </w:sdt>
@@ -15287,7 +15635,7 @@
       <w:rPr>
         <w:noProof/>
       </w:rPr>
-      <w:t>1/20/2020</w:t>
+      <w:t>1/21/2020</w:t>
     </w:r>
     <w:r>
       <w:fldChar w:fldCharType="end"/>
@@ -16428,6 +16776,7 @@
   <w:style w:type="character" w:default="1" w:styleId="DefaultParagraphFont">
     <w:name w:val="Default Paragraph Font"/>
     <w:uiPriority w:val="1"/>
+    <w:semiHidden/>
     <w:unhideWhenUsed/>
   </w:style>
   <w:style w:type="table" w:default="1" w:styleId="TableNormal">
@@ -17430,7 +17779,7 @@
 </file>
 
 <file path=customXml/itemProps1.xml><?xml version="1.0" encoding="utf-8"?>
-<ds:datastoreItem xmlns:ds="http://schemas.openxmlformats.org/officeDocument/2006/customXml" ds:itemID="{8CB10E3A-71C8-4569-BD10-0337C46C4EAF}">
+<ds:datastoreItem xmlns:ds="http://schemas.openxmlformats.org/officeDocument/2006/customXml" ds:itemID="{7A3D068E-1893-486F-A9BC-A22FD8F3950B}">
   <ds:schemaRefs>
     <ds:schemaRef ds:uri="http://schemas.openxmlformats.org/officeDocument/2006/bibliography"/>
   </ds:schemaRefs>

</xml_diff>